<commit_message>
Updates to class 2 files
</commit_message>
<xml_diff>
--- a/materials/data/whittier/multispectral_sensor_comparison.docx
+++ b/materials/data/whittier/multispectral_sensor_comparison.docx
@@ -373,7 +373,10 @@
           </w:tcPr>
           <w:p>
             <w:r>
-              <w:t>3-4 ,</w:t>
+              <w:t>3-4</w:t>
+            </w:r>
+            <w:r>
+              <w:t xml:space="preserve"> m</w:t>
             </w:r>
           </w:p>
         </w:tc>
@@ -469,25 +472,41 @@
           <w:tcPr>
             <w:tcW w:w="1870" w:type="dxa"/>
           </w:tcPr>
-          <w:p/>
-        </w:tc>
-        <w:tc>
-          <w:tcPr>
-            <w:tcW w:w="1870" w:type="dxa"/>
-          </w:tcPr>
-          <w:p/>
-        </w:tc>
-        <w:tc>
-          <w:tcPr>
-            <w:tcW w:w="1870" w:type="dxa"/>
-          </w:tcPr>
-          <w:p/>
-        </w:tc>
-        <w:tc>
-          <w:tcPr>
-            <w:tcW w:w="1870" w:type="dxa"/>
-          </w:tcPr>
-          <w:p/>
+          <w:p>
+            <w:r>
+              <w:t>Every 5 days or so</w:t>
+            </w:r>
+          </w:p>
+        </w:tc>
+        <w:tc>
+          <w:tcPr>
+            <w:tcW w:w="1870" w:type="dxa"/>
+          </w:tcPr>
+          <w:p>
+            <w:r>
+              <w:t>Near-daily (depends on cloud cover, depend on latitude)</w:t>
+            </w:r>
+          </w:p>
+        </w:tc>
+        <w:tc>
+          <w:tcPr>
+            <w:tcW w:w="1870" w:type="dxa"/>
+          </w:tcPr>
+          <w:p>
+            <w:r>
+              <w:t xml:space="preserve">As often as you fly the drones </w:t>
+            </w:r>
+          </w:p>
+        </w:tc>
+        <w:tc>
+          <w:tcPr>
+            <w:tcW w:w="1870" w:type="dxa"/>
+          </w:tcPr>
+          <w:p>
+            <w:r>
+              <w:t>Daily, hourly</w:t>
+            </w:r>
+          </w:p>
         </w:tc>
       </w:tr>
       <w:tr>
@@ -758,6 +777,7 @@
     <w:lsdException w:name="HTML Sample" w:semiHidden="1" w:unhideWhenUsed="1"/>
     <w:lsdException w:name="HTML Typewriter" w:semiHidden="1" w:unhideWhenUsed="1"/>
     <w:lsdException w:name="HTML Variable" w:semiHidden="1" w:unhideWhenUsed="1"/>
+    <w:lsdException w:name="Normal Table" w:semiHidden="1" w:unhideWhenUsed="1"/>
     <w:lsdException w:name="annotation subject" w:semiHidden="1" w:unhideWhenUsed="1"/>
     <w:lsdException w:name="No List" w:semiHidden="1" w:unhideWhenUsed="1"/>
     <w:lsdException w:name="Outline List 1" w:semiHidden="1" w:unhideWhenUsed="1"/>
@@ -804,8 +824,10 @@
     <w:lsdException w:name="Table Subtle 2" w:semiHidden="1" w:unhideWhenUsed="1"/>
     <w:lsdException w:name="Table Web 1" w:semiHidden="1" w:unhideWhenUsed="1"/>
     <w:lsdException w:name="Table Web 2" w:semiHidden="1" w:unhideWhenUsed="1"/>
+    <w:lsdException w:name="Table Web 3" w:semiHidden="1" w:unhideWhenUsed="1"/>
     <w:lsdException w:name="Balloon Text" w:semiHidden="1" w:unhideWhenUsed="1"/>
     <w:lsdException w:name="Table Grid" w:uiPriority="39"/>
+    <w:lsdException w:name="Table Theme" w:semiHidden="1" w:unhideWhenUsed="1"/>
     <w:lsdException w:name="Placeholder Text" w:semiHidden="1"/>
     <w:lsdException w:name="No Spacing" w:uiPriority="1" w:qFormat="1"/>
     <w:lsdException w:name="Light Shading" w:uiPriority="60"/>

</xml_diff>